<commit_message>
updated game notes and intro dialogue
</commit_message>
<xml_diff>
--- a/TemplateCoursework2GameNotes.docx
+++ b/TemplateCoursework2GameNotes.docx
@@ -37,13 +37,8 @@
           </w:tcPr>
           <w:p>
             <w:r>
-              <w:t xml:space="preserve">Tale of </w:t>
+              <w:t>Tale of Shephardia</w:t>
             </w:r>
-            <w:proofErr w:type="spellStart"/>
-            <w:r>
-              <w:t>Shephardia</w:t>
-            </w:r>
-            <w:proofErr w:type="spellEnd"/>
             <w:r>
               <w:t xml:space="preserve"> </w:t>
             </w:r>
@@ -155,29 +150,24 @@
         </w:rPr>
       </w:pPr>
       <w:r>
-        <w:t>&lt;</w:t>
-      </w:r>
-      <w:r>
-        <w:t>H</w:t>
-      </w:r>
-      <w:r>
         <w:rPr>
           <w:rFonts w:ascii="Arial" w:hAnsi="Arial" w:cs="Arial"/>
           <w:color w:val="000000"/>
           <w:sz w:val="19"/>
           <w:szCs w:val="19"/>
         </w:rPr>
-        <w:t xml:space="preserve">ow </w:t>
-      </w:r>
-      <w:r>
+        <w:t>As the player progresses through encounters, the environment and enemies behave and respond differently depending on how the player completed the aforementioned encounters. If the player is following a more violent path, defeating any enemy they come across then later enemies will be less trusting or tougher.</w:t>
+      </w:r>
+    </w:p>
+    <w:p>
+      <w:pPr>
         <w:rPr>
           <w:rFonts w:ascii="Arial" w:hAnsi="Arial" w:cs="Arial"/>
           <w:color w:val="000000"/>
           <w:sz w:val="19"/>
           <w:szCs w:val="19"/>
         </w:rPr>
-        <w:t>does the narrative impact the game world</w:t>
-      </w:r>
+      </w:pPr>
       <w:r>
         <w:rPr>
           <w:rFonts w:ascii="Arial" w:hAnsi="Arial" w:cs="Arial"/>
@@ -185,143 +175,7 @@
           <w:sz w:val="19"/>
           <w:szCs w:val="19"/>
         </w:rPr>
-        <w:t>?</w:t>
-      </w:r>
-      <w:r>
-        <w:rPr>
-          <w:rFonts w:ascii="Arial" w:hAnsi="Arial" w:cs="Arial"/>
-          <w:color w:val="000000"/>
-          <w:sz w:val="19"/>
-          <w:szCs w:val="19"/>
-        </w:rPr>
-        <w:t>&gt;</w:t>
-      </w:r>
-    </w:p>
-    <w:p>
-      <w:pPr>
-        <w:rPr>
-          <w:rFonts w:ascii="Arial" w:hAnsi="Arial" w:cs="Arial"/>
-          <w:color w:val="000000"/>
-          <w:sz w:val="19"/>
-          <w:szCs w:val="19"/>
-        </w:rPr>
-      </w:pPr>
-      <w:r>
-        <w:rPr>
-          <w:rFonts w:ascii="Arial" w:hAnsi="Arial" w:cs="Arial"/>
-          <w:color w:val="000000"/>
-          <w:sz w:val="19"/>
-          <w:szCs w:val="19"/>
-        </w:rPr>
-        <w:t xml:space="preserve">As the player progresses through encounters, the environment and enemies behave and respond differently depending on how the player completed the </w:t>
-      </w:r>
-      <w:proofErr w:type="gramStart"/>
-      <w:r>
-        <w:rPr>
-          <w:rFonts w:ascii="Arial" w:hAnsi="Arial" w:cs="Arial"/>
-          <w:color w:val="000000"/>
-          <w:sz w:val="19"/>
-          <w:szCs w:val="19"/>
-        </w:rPr>
-        <w:t>aforementioned encounters</w:t>
-      </w:r>
-      <w:proofErr w:type="gramEnd"/>
-      <w:r>
-        <w:rPr>
-          <w:rFonts w:ascii="Arial" w:hAnsi="Arial" w:cs="Arial"/>
-          <w:color w:val="000000"/>
-          <w:sz w:val="19"/>
-          <w:szCs w:val="19"/>
-        </w:rPr>
-        <w:t>. If the player is following a more violent path, defeating any enemy they come across then later enemies will be less trusting or tougher.</w:t>
-      </w:r>
-    </w:p>
-    <w:p>
-      <w:pPr>
-        <w:rPr>
-          <w:rFonts w:ascii="Arial" w:hAnsi="Arial" w:cs="Arial"/>
-          <w:color w:val="000000"/>
-          <w:sz w:val="19"/>
-          <w:szCs w:val="19"/>
-        </w:rPr>
-      </w:pPr>
-      <w:r>
-        <w:t>&lt;H</w:t>
-      </w:r>
-      <w:r>
-        <w:rPr>
-          <w:rFonts w:ascii="Arial" w:hAnsi="Arial" w:cs="Arial"/>
-          <w:color w:val="000000"/>
-          <w:sz w:val="19"/>
-          <w:szCs w:val="19"/>
-        </w:rPr>
-        <w:t xml:space="preserve">ow </w:t>
-      </w:r>
-      <w:r>
-        <w:rPr>
-          <w:rFonts w:ascii="Arial" w:hAnsi="Arial" w:cs="Arial"/>
-          <w:color w:val="000000"/>
-          <w:sz w:val="19"/>
-          <w:szCs w:val="19"/>
-        </w:rPr>
-        <w:t>does the game world impact the narrative</w:t>
-      </w:r>
-      <w:r>
-        <w:rPr>
-          <w:rFonts w:ascii="Arial" w:hAnsi="Arial" w:cs="Arial"/>
-          <w:color w:val="000000"/>
-          <w:sz w:val="19"/>
-          <w:szCs w:val="19"/>
-        </w:rPr>
-        <w:t>?</w:t>
-      </w:r>
-      <w:r>
-        <w:rPr>
-          <w:rFonts w:ascii="Arial" w:hAnsi="Arial" w:cs="Arial"/>
-          <w:color w:val="000000"/>
-          <w:sz w:val="19"/>
-          <w:szCs w:val="19"/>
-        </w:rPr>
-        <w:t>&gt;</w:t>
-      </w:r>
-    </w:p>
-    <w:p>
-      <w:pPr>
-        <w:rPr>
-          <w:rFonts w:ascii="Arial" w:hAnsi="Arial" w:cs="Arial"/>
-          <w:color w:val="000000"/>
-          <w:sz w:val="19"/>
-          <w:szCs w:val="19"/>
-        </w:rPr>
-      </w:pPr>
-      <w:r>
-        <w:rPr>
-          <w:rFonts w:ascii="Arial" w:hAnsi="Arial" w:cs="Arial"/>
-          <w:color w:val="000000"/>
-          <w:sz w:val="19"/>
-          <w:szCs w:val="19"/>
-        </w:rPr>
-        <w:t xml:space="preserve">Whenever the player choses how to resolve an encounter, by diplomacy or violence, the narrative adapts and changes to reflect their actions, presenting a more peaceful, trusting atmosphere if the player is not violent, and vice versa if </w:t>
-      </w:r>
-      <w:proofErr w:type="spellStart"/>
-      <w:r>
-        <w:rPr>
-          <w:rFonts w:ascii="Arial" w:hAnsi="Arial" w:cs="Arial"/>
-          <w:color w:val="000000"/>
-          <w:sz w:val="19"/>
-          <w:szCs w:val="19"/>
-        </w:rPr>
-        <w:t>the</w:t>
-      </w:r>
-      <w:proofErr w:type="spellEnd"/>
-      <w:r>
-        <w:rPr>
-          <w:rFonts w:ascii="Arial" w:hAnsi="Arial" w:cs="Arial"/>
-          <w:color w:val="000000"/>
-          <w:sz w:val="19"/>
-          <w:szCs w:val="19"/>
-        </w:rPr>
-        <w:t xml:space="preserve"> player does attack.</w:t>
+        <w:t>Whenever the player choses how to resolve an encounter, by diplomacy or violence, the narrative adapts and changes to reflect their actions, presenting a more peaceful, trusting atmosphere if the player is not violent, and vice versa if the player does attack.</w:t>
       </w:r>
     </w:p>
     <w:p>
@@ -334,14 +188,6 @@
     </w:p>
     <w:p>
       <w:r>
-        <w:t>&lt;W</w:t>
-      </w:r>
-      <w:r>
-        <w:t>hat feedback did you receive at the lab? How did you change the game to respond?&gt;</w:t>
-      </w:r>
-    </w:p>
-    <w:p>
-      <w:r>
         <w:t>When we explained the premise of our game, the immediate feedback we got was that the narrative didn’t appear to affect the game world in any significant way until the conclusion. This has been rectified by fully adopting a branching narrative, and having every encounter affected by how the player acted towards the previous one.</w:t>
       </w:r>
     </w:p>
@@ -373,37 +219,6 @@
       <w:r>
         <w:lastRenderedPageBreak/>
         <w:t>Narrative Structure</w:t>
-      </w:r>
-    </w:p>
-    <w:p>
-      <w:r>
-        <w:t>&lt;</w:t>
-      </w:r>
-      <w:r>
-        <w:t xml:space="preserve">On this </w:t>
-      </w:r>
-      <w:proofErr w:type="gramStart"/>
-      <w:r>
-        <w:t>page</w:t>
-      </w:r>
-      <w:proofErr w:type="gramEnd"/>
-      <w:r>
-        <w:t xml:space="preserve"> p</w:t>
-      </w:r>
-      <w:r>
-        <w:t xml:space="preserve">lease provide a figure outlining the </w:t>
-      </w:r>
-      <w:r>
-        <w:t>structure of</w:t>
-      </w:r>
-      <w:r>
-        <w:t xml:space="preserve"> the narrative</w:t>
-      </w:r>
-      <w:r>
-        <w:t>, and decision points for the player</w:t>
-      </w:r>
-      <w:r>
-        <w:t>&gt;</w:t>
       </w:r>
     </w:p>
     <w:p>
@@ -570,17 +385,8 @@
                                 <w:b/>
                                 <w:bCs/>
                               </w:rPr>
-                              <w:t xml:space="preserve">Enemy </w:t>
+                              <w:t>Enemy defeated</w:t>
                             </w:r>
-                            <w:proofErr w:type="gramStart"/>
-                            <w:r>
-                              <w:rPr>
-                                <w:b/>
-                                <w:bCs/>
-                              </w:rPr>
-                              <w:t>defeated</w:t>
-                            </w:r>
-                            <w:proofErr w:type="gramEnd"/>
                           </w:p>
                         </w:txbxContent>
                       </wps:txbx>
@@ -616,17 +422,8 @@
                           <w:b/>
                           <w:bCs/>
                         </w:rPr>
-                        <w:t xml:space="preserve">Enemy </w:t>
+                        <w:t>Enemy defeated</w:t>
                       </w:r>
-                      <w:proofErr w:type="gramStart"/>
-                      <w:r>
-                        <w:rPr>
-                          <w:b/>
-                          <w:bCs/>
-                        </w:rPr>
-                        <w:t>defeated</w:t>
-                      </w:r>
-                      <w:proofErr w:type="gramEnd"/>
                     </w:p>
                   </w:txbxContent>
                 </v:textbox>
@@ -2034,6 +1831,7 @@
     <w:lsdException w:name="HTML Sample" w:semiHidden="1" w:unhideWhenUsed="1"/>
     <w:lsdException w:name="HTML Typewriter" w:semiHidden="1" w:unhideWhenUsed="1"/>
     <w:lsdException w:name="HTML Variable" w:semiHidden="1" w:unhideWhenUsed="1"/>
+    <w:lsdException w:name="Normal Table" w:semiHidden="1" w:unhideWhenUsed="1"/>
     <w:lsdException w:name="annotation subject" w:semiHidden="1" w:unhideWhenUsed="1"/>
     <w:lsdException w:name="No List" w:semiHidden="1" w:unhideWhenUsed="1"/>
     <w:lsdException w:name="Outline List 1" w:semiHidden="1" w:unhideWhenUsed="1"/>
@@ -2080,8 +1878,10 @@
     <w:lsdException w:name="Table Subtle 2" w:semiHidden="1" w:unhideWhenUsed="1"/>
     <w:lsdException w:name="Table Web 1" w:semiHidden="1" w:unhideWhenUsed="1"/>
     <w:lsdException w:name="Table Web 2" w:semiHidden="1" w:unhideWhenUsed="1"/>
+    <w:lsdException w:name="Table Web 3" w:semiHidden="1" w:unhideWhenUsed="1"/>
     <w:lsdException w:name="Balloon Text" w:semiHidden="1" w:unhideWhenUsed="1"/>
     <w:lsdException w:name="Table Grid" w:uiPriority="39"/>
+    <w:lsdException w:name="Table Theme" w:semiHidden="1" w:unhideWhenUsed="1"/>
     <w:lsdException w:name="Placeholder Text" w:semiHidden="1"/>
     <w:lsdException w:name="No Spacing" w:uiPriority="1" w:qFormat="1"/>
     <w:lsdException w:name="Light Shading" w:uiPriority="60"/>

</xml_diff>